<commit_message>
Commit 2 part 2
</commit_message>
<xml_diff>
--- a/8 Cost Considerations/5 How to do metering based on consumption of services_ Multi tenant_.docx
+++ b/8 Cost Considerations/5 How to do metering based on consumption of services_ Multi tenant_.docx
@@ -12,12 +12,12 @@
           <wp:inline distB="114300" distT="114300" distL="114300" distR="114300">
             <wp:extent cx="5943600" cy="4457700"/>
             <wp:effectExtent b="0" l="0" r="0" t="0"/>
-            <wp:docPr id="2" name="image2.png"/>
+            <wp:docPr id="2" name="image1.png"/>
             <a:graphic>
               <a:graphicData uri="http://schemas.openxmlformats.org/drawingml/2006/picture">
                 <pic:pic>
                   <pic:nvPicPr>
-                    <pic:cNvPr id="0" name="image2.png"/>
+                    <pic:cNvPr id="0" name="image1.png"/>
                     <pic:cNvPicPr preferRelativeResize="0"/>
                   </pic:nvPicPr>
                   <pic:blipFill>
@@ -67,12 +67,12 @@
           <wp:inline distB="114300" distT="114300" distL="114300" distR="114300">
             <wp:extent cx="5943600" cy="4457700"/>
             <wp:effectExtent b="0" l="0" r="0" t="0"/>
-            <wp:docPr id="1" name="image1.png"/>
+            <wp:docPr id="1" name="image2.png"/>
             <a:graphic>
               <a:graphicData uri="http://schemas.openxmlformats.org/drawingml/2006/picture">
                 <pic:pic>
                   <pic:nvPicPr>
-                    <pic:cNvPr id="0" name="image1.png"/>
+                    <pic:cNvPr id="0" name="image2.png"/>
                     <pic:cNvPicPr preferRelativeResize="0"/>
                   </pic:nvPicPr>
                   <pic:blipFill>

</xml_diff>